<commit_message>
team act 3 starter
</commit_message>
<xml_diff>
--- a/Week 2/Week 2 notes.docx
+++ b/Week 2/Week 2 notes.docx
@@ -21,6 +21,194 @@
       </w:r>
     </w:p>
     <w:p/>
+    <w:p>
+      <w:pPr>
+        <w:pStyle w:val="ListParagraph"/>
+        <w:numPr>
+          <w:ilvl w:val="0"/>
+          <w:numId w:val="1"/>
+        </w:numPr>
+      </w:pPr>
+      <w:r>
+        <w:t xml:space="preserve">Defining a function: you just say Function: </w:t>
+      </w:r>
+      <w:proofErr w:type="gramStart"/>
+      <w:r>
+        <w:t>name(</w:t>
+      </w:r>
+      <w:proofErr w:type="gramEnd"/>
+      <w:r>
+        <w:t>){}</w:t>
+      </w:r>
+    </w:p>
+    <w:p>
+      <w:pPr>
+        <w:pStyle w:val="ListParagraph"/>
+        <w:numPr>
+          <w:ilvl w:val="0"/>
+          <w:numId w:val="1"/>
+        </w:numPr>
+      </w:pPr>
+      <w:r>
+        <w:t xml:space="preserve">Call function by saying </w:t>
+      </w:r>
+      <w:proofErr w:type="gramStart"/>
+      <w:r>
+        <w:t>name(</w:t>
+      </w:r>
+      <w:proofErr w:type="gramEnd"/>
+      <w:r>
+        <w:t>);</w:t>
+      </w:r>
+    </w:p>
+    <w:p>
+      <w:pPr>
+        <w:pStyle w:val="ListParagraph"/>
+        <w:numPr>
+          <w:ilvl w:val="0"/>
+          <w:numId w:val="1"/>
+        </w:numPr>
+      </w:pPr>
+      <w:r>
+        <w:t>Keep your code dry- do not repeat yourself a lot of times.</w:t>
+      </w:r>
+    </w:p>
+    <w:p>
+      <w:pPr>
+        <w:pStyle w:val="ListParagraph"/>
+        <w:numPr>
+          <w:ilvl w:val="1"/>
+          <w:numId w:val="1"/>
+        </w:numPr>
+      </w:pPr>
+      <w:r>
+        <w:t>Make functions to do the repeated stuff and save yourself lines of code.</w:t>
+      </w:r>
+    </w:p>
+    <w:p>
+      <w:pPr>
+        <w:pStyle w:val="ListParagraph"/>
+        <w:numPr>
+          <w:ilvl w:val="0"/>
+          <w:numId w:val="1"/>
+        </w:numPr>
+      </w:pPr>
+      <w:r>
+        <w:t>You do not have to specify what return value the function is. Just return the thing you want to return</w:t>
+      </w:r>
+    </w:p>
+    <w:p>
+      <w:pPr>
+        <w:pStyle w:val="ListParagraph"/>
+        <w:numPr>
+          <w:ilvl w:val="0"/>
+          <w:numId w:val="1"/>
+        </w:numPr>
+      </w:pPr>
+      <w:r>
+        <w:t>Parameters: you do not have to specify what type the parameter is</w:t>
+      </w:r>
+    </w:p>
+    <w:p>
+      <w:pPr>
+        <w:pStyle w:val="ListParagraph"/>
+        <w:numPr>
+          <w:ilvl w:val="0"/>
+          <w:numId w:val="1"/>
+        </w:numPr>
+      </w:pPr>
+      <w:r>
+        <w:t>Arguments: special variable that all functions have: returns an array that houses all the parameters passed into it.</w:t>
+      </w:r>
+    </w:p>
+    <w:p>
+      <w:pPr>
+        <w:pStyle w:val="ListParagraph"/>
+        <w:numPr>
+          <w:ilvl w:val="0"/>
+          <w:numId w:val="1"/>
+        </w:numPr>
+      </w:pPr>
+      <w:r>
+        <w:t xml:space="preserve">Default parameters: You can set a default parameter for use if no parameter is used in the function call: Function </w:t>
+      </w:r>
+      <w:proofErr w:type="gramStart"/>
+      <w:r>
+        <w:t>name(</w:t>
+      </w:r>
+      <w:proofErr w:type="gramEnd"/>
+      <w:r>
+        <w:t>num = 1)</w:t>
+      </w:r>
+    </w:p>
+    <w:p>
+      <w:pPr>
+        <w:pStyle w:val="ListParagraph"/>
+        <w:numPr>
+          <w:ilvl w:val="0"/>
+          <w:numId w:val="1"/>
+        </w:numPr>
+      </w:pPr>
+      <w:r>
+        <w:t xml:space="preserve">Arrow functions: always anonymous, they </w:t>
+      </w:r>
+      <w:proofErr w:type="gramStart"/>
+      <w:r>
+        <w:t>don’t</w:t>
+      </w:r>
+      <w:proofErr w:type="gramEnd"/>
+      <w:r>
+        <w:t xml:space="preserve"> have a name.</w:t>
+      </w:r>
+    </w:p>
+    <w:p>
+      <w:pPr>
+        <w:pStyle w:val="ListParagraph"/>
+        <w:numPr>
+          <w:ilvl w:val="1"/>
+          <w:numId w:val="1"/>
+        </w:numPr>
+      </w:pPr>
+      <w:r>
+        <w:t>Parameters go in front of arrows =&gt;</w:t>
+      </w:r>
+    </w:p>
+    <w:p>
+      <w:pPr>
+        <w:pStyle w:val="ListParagraph"/>
+        <w:numPr>
+          <w:ilvl w:val="1"/>
+          <w:numId w:val="1"/>
+        </w:numPr>
+      </w:pPr>
+      <w:r>
+        <w:t>=&gt; is the name</w:t>
+      </w:r>
+    </w:p>
+    <w:p>
+      <w:pPr>
+        <w:pStyle w:val="ListParagraph"/>
+        <w:numPr>
+          <w:ilvl w:val="1"/>
+          <w:numId w:val="1"/>
+        </w:numPr>
+      </w:pPr>
+      <w:r>
+        <w:t>body of function goes after arrow</w:t>
+      </w:r>
+    </w:p>
+    <w:p>
+      <w:pPr>
+        <w:pStyle w:val="ListParagraph"/>
+        <w:numPr>
+          <w:ilvl w:val="0"/>
+          <w:numId w:val="1"/>
+        </w:numPr>
+      </w:pPr>
+      <w:r>
+        <w:t>Hoisting: allows function call before the function is defined in the file</w:t>
+      </w:r>
+    </w:p>
     <w:p>
       <w:pPr>
         <w:pStyle w:val="ListParagraph"/>
@@ -58,7 +246,7 @@
         <w:rFonts w:ascii="Symbol" w:hAnsi="Symbol" w:hint="default"/>
       </w:rPr>
     </w:lvl>
-    <w:lvl w:ilvl="1" w:tplc="04090003" w:tentative="1">
+    <w:lvl w:ilvl="1" w:tplc="04090003">
       <w:start w:val="1"/>
       <w:numFmt w:val="bullet"/>
       <w:lvlText w:val="o"/>
@@ -70,7 +258,7 @@
         <w:rFonts w:ascii="Courier New" w:hAnsi="Courier New" w:cs="Courier New" w:hint="default"/>
       </w:rPr>
     </w:lvl>
-    <w:lvl w:ilvl="2" w:tplc="04090005" w:tentative="1">
+    <w:lvl w:ilvl="2" w:tplc="04090005">
       <w:start w:val="1"/>
       <w:numFmt w:val="bullet"/>
       <w:lvlText w:val=""/>
@@ -82,7 +270,7 @@
         <w:rFonts w:ascii="Wingdings" w:hAnsi="Wingdings" w:hint="default"/>
       </w:rPr>
     </w:lvl>
-    <w:lvl w:ilvl="3" w:tplc="04090001" w:tentative="1">
+    <w:lvl w:ilvl="3" w:tplc="04090001">
       <w:start w:val="1"/>
       <w:numFmt w:val="bullet"/>
       <w:lvlText w:val=""/>
@@ -94,7 +282,7 @@
         <w:rFonts w:ascii="Symbol" w:hAnsi="Symbol" w:hint="default"/>
       </w:rPr>
     </w:lvl>
-    <w:lvl w:ilvl="4" w:tplc="04090003" w:tentative="1">
+    <w:lvl w:ilvl="4" w:tplc="04090003">
       <w:start w:val="1"/>
       <w:numFmt w:val="bullet"/>
       <w:lvlText w:val="o"/>
@@ -106,7 +294,7 @@
         <w:rFonts w:ascii="Courier New" w:hAnsi="Courier New" w:cs="Courier New" w:hint="default"/>
       </w:rPr>
     </w:lvl>
-    <w:lvl w:ilvl="5" w:tplc="04090005" w:tentative="1">
+    <w:lvl w:ilvl="5" w:tplc="04090005">
       <w:start w:val="1"/>
       <w:numFmt w:val="bullet"/>
       <w:lvlText w:val=""/>
@@ -118,7 +306,7 @@
         <w:rFonts w:ascii="Wingdings" w:hAnsi="Wingdings" w:hint="default"/>
       </w:rPr>
     </w:lvl>
-    <w:lvl w:ilvl="6" w:tplc="04090001" w:tentative="1">
+    <w:lvl w:ilvl="6" w:tplc="04090001">
       <w:start w:val="1"/>
       <w:numFmt w:val="bullet"/>
       <w:lvlText w:val=""/>
@@ -130,7 +318,7 @@
         <w:rFonts w:ascii="Symbol" w:hAnsi="Symbol" w:hint="default"/>
       </w:rPr>
     </w:lvl>
-    <w:lvl w:ilvl="7" w:tplc="04090003" w:tentative="1">
+    <w:lvl w:ilvl="7" w:tplc="04090003">
       <w:start w:val="1"/>
       <w:numFmt w:val="bullet"/>
       <w:lvlText w:val="o"/>
@@ -142,7 +330,7 @@
         <w:rFonts w:ascii="Courier New" w:hAnsi="Courier New" w:cs="Courier New" w:hint="default"/>
       </w:rPr>
     </w:lvl>
-    <w:lvl w:ilvl="8" w:tplc="04090005" w:tentative="1">
+    <w:lvl w:ilvl="8" w:tplc="04090005">
       <w:start w:val="1"/>
       <w:numFmt w:val="bullet"/>
       <w:lvlText w:val=""/>

</xml_diff>